<commit_message>
Testes Unitarios RegisterForm placeholder
</commit_message>
<xml_diff>
--- a/notes.docx
+++ b/notes.docx
@@ -4,6 +4,14 @@
   <w:body>
     <w:sdt>
       <w:sdtPr>
+        <w:rPr>
+          <w:rFonts w:ascii="Times New Roman" w:eastAsiaTheme="minorHAnsi" w:hAnsi="Times New Roman" w:cstheme="minorBidi"/>
+          <w:color w:val="auto"/>
+          <w:kern w:val="2"/>
+          <w:sz w:val="20"/>
+          <w:szCs w:val="22"/>
+          <w:lang w:eastAsia="en-US"/>
+        </w:rPr>
         <w:id w:val="907651284"/>
         <w:docPartObj>
           <w:docPartGallery w:val="Table of Contents"/>
@@ -12,14 +20,8 @@
       </w:sdtPr>
       <w:sdtEndPr>
         <w:rPr>
-          <w:rFonts w:ascii="Times New Roman" w:eastAsiaTheme="minorHAnsi" w:hAnsi="Times New Roman" w:cstheme="minorBidi"/>
-          <w:b/>
-          <w:bCs/>
-          <w:color w:val="auto"/>
-          <w:kern w:val="2"/>
-          <w:sz w:val="20"/>
-          <w:szCs w:val="22"/>
-          <w:lang w:eastAsia="en-US"/>
+          <w:b/>
+          <w:bCs/>
         </w:rPr>
       </w:sdtEndPr>
       <w:sdtContent>
@@ -26917,8 +26919,17 @@
     </w:p>
     <w:p>
       <w:r>
-        <w:t xml:space="preserve">1. No settings.py importaremos ‘from </w:t>
-      </w:r>
+        <w:t>1. No settings.py importaremos ‘</w:t>
+      </w:r>
+      <w:proofErr w:type="spellStart"/>
+      <w:r>
+        <w:t>from</w:t>
+      </w:r>
+      <w:proofErr w:type="spellEnd"/>
+      <w:r>
+        <w:t xml:space="preserve"> </w:t>
+      </w:r>
+      <w:proofErr w:type="spellStart"/>
       <w:proofErr w:type="gramStart"/>
       <w:r>
         <w:rPr>
@@ -26933,8 +26944,41 @@
           <w:b/>
           <w:bCs/>
         </w:rPr>
-        <w:t>.messages import constants</w:t>
-      </w:r>
+        <w:t>.messages</w:t>
+      </w:r>
+      <w:proofErr w:type="spellEnd"/>
+      <w:r>
+        <w:rPr>
+          <w:b/>
+          <w:bCs/>
+        </w:rPr>
+        <w:t xml:space="preserve"> </w:t>
+      </w:r>
+      <w:proofErr w:type="spellStart"/>
+      <w:r>
+        <w:rPr>
+          <w:b/>
+          <w:bCs/>
+        </w:rPr>
+        <w:t>import</w:t>
+      </w:r>
+      <w:proofErr w:type="spellEnd"/>
+      <w:r>
+        <w:rPr>
+          <w:b/>
+          <w:bCs/>
+        </w:rPr>
+        <w:t xml:space="preserve"> </w:t>
+      </w:r>
+      <w:proofErr w:type="spellStart"/>
+      <w:r>
+        <w:rPr>
+          <w:b/>
+          <w:bCs/>
+        </w:rPr>
+        <w:t>constants</w:t>
+      </w:r>
+      <w:proofErr w:type="spellEnd"/>
       <w:r>
         <w:t>:</w:t>
       </w:r>
@@ -27423,6 +27467,9 @@
         <w:jc w:val="center"/>
       </w:pPr>
       <w:r>
+        <w:rPr>
+          <w:noProof/>
+        </w:rPr>
         <w:drawing>
           <wp:inline distT="0" distB="0" distL="0" distR="0" wp14:anchorId="0897C99E" wp14:editId="421E766F">
             <wp:extent cx="1609950" cy="1733792"/>
@@ -27497,6 +27544,9 @@
         <w:ind w:left="283" w:firstLine="360"/>
       </w:pPr>
       <w:r>
+        <w:rPr>
+          <w:noProof/>
+        </w:rPr>
         <w:drawing>
           <wp:inline distT="0" distB="0" distL="0" distR="0" wp14:anchorId="74293CB4" wp14:editId="71327B5B">
             <wp:extent cx="6120130" cy="1666875"/>
@@ -27566,6 +27616,9 @@
         <w:ind w:left="283" w:firstLine="360"/>
       </w:pPr>
       <w:r>
+        <w:rPr>
+          <w:noProof/>
+        </w:rPr>
         <w:drawing>
           <wp:inline distT="0" distB="0" distL="0" distR="0" wp14:anchorId="342FB4FC" wp14:editId="3BE1762B">
             <wp:extent cx="6120130" cy="1873250"/>
@@ -27639,6 +27692,9 @@
         <w:jc w:val="center"/>
       </w:pPr>
       <w:r>
+        <w:rPr>
+          <w:noProof/>
+        </w:rPr>
         <w:drawing>
           <wp:inline distT="0" distB="0" distL="0" distR="0" wp14:anchorId="749C6E12" wp14:editId="3037A2F9">
             <wp:extent cx="3667637" cy="476316"/>
@@ -27681,6 +27737,9 @@
         <w:jc w:val="center"/>
       </w:pPr>
       <w:r>
+        <w:rPr>
+          <w:noProof/>
+        </w:rPr>
         <w:lastRenderedPageBreak/>
         <w:drawing>
           <wp:inline distT="0" distB="0" distL="0" distR="0" wp14:anchorId="065E6D66" wp14:editId="12B97F8E">
@@ -27775,6 +27834,9 @@
         <w:ind w:left="643"/>
       </w:pPr>
       <w:r>
+        <w:rPr>
+          <w:noProof/>
+        </w:rPr>
         <w:drawing>
           <wp:inline distT="0" distB="0" distL="0" distR="0" wp14:anchorId="15E8F5EC" wp14:editId="6FE6AF30">
             <wp:extent cx="6120130" cy="2199005"/>
@@ -27817,6 +27879,9 @@
         <w:ind w:left="643"/>
       </w:pPr>
       <w:r>
+        <w:rPr>
+          <w:noProof/>
+        </w:rPr>
         <w:drawing>
           <wp:inline distT="0" distB="0" distL="0" distR="0" wp14:anchorId="5B709EC3" wp14:editId="1D67E841">
             <wp:extent cx="6120130" cy="934720"/>
@@ -27862,6 +27927,9 @@
         <w:ind w:left="643"/>
       </w:pPr>
       <w:r>
+        <w:rPr>
+          <w:noProof/>
+        </w:rPr>
         <w:drawing>
           <wp:inline distT="0" distB="0" distL="0" distR="0" wp14:anchorId="6559E8F7" wp14:editId="454B3980">
             <wp:extent cx="5953956" cy="2076740"/>
@@ -27944,6 +28012,9 @@
         <w:jc w:val="center"/>
       </w:pPr>
       <w:r>
+        <w:rPr>
+          <w:noProof/>
+        </w:rPr>
         <w:lastRenderedPageBreak/>
         <w:drawing>
           <wp:inline distT="0" distB="0" distL="0" distR="0" wp14:anchorId="342D8AB6" wp14:editId="522F2F99">
@@ -28695,6 +28766,9 @@
     </w:p>
     <w:p>
       <w:r>
+        <w:rPr>
+          <w:noProof/>
+        </w:rPr>
         <w:drawing>
           <wp:inline distT="0" distB="0" distL="0" distR="0" wp14:anchorId="4839BA64" wp14:editId="66C499F8">
             <wp:extent cx="6120130" cy="781050"/>
@@ -28741,6 +28815,9 @@
     </w:p>
     <w:p>
       <w:r>
+        <w:rPr>
+          <w:noProof/>
+        </w:rPr>
         <w:drawing>
           <wp:inline distT="0" distB="0" distL="0" distR="0" wp14:anchorId="4A07A47E" wp14:editId="223E4161">
             <wp:extent cx="5172797" cy="676369"/>
@@ -28780,6 +28857,9 @@
     </w:p>
     <w:p>
       <w:r>
+        <w:rPr>
+          <w:noProof/>
+        </w:rPr>
         <w:drawing>
           <wp:inline distT="0" distB="0" distL="0" distR="0" wp14:anchorId="2A2351C3" wp14:editId="7E9499C6">
             <wp:extent cx="6120130" cy="976630"/>
@@ -28819,6 +28899,9 @@
     </w:p>
     <w:p>
       <w:r>
+        <w:rPr>
+          <w:noProof/>
+        </w:rPr>
         <w:drawing>
           <wp:inline distT="0" distB="0" distL="0" distR="0" wp14:anchorId="2F8B0C56" wp14:editId="1924905B">
             <wp:extent cx="6120130" cy="777240"/>
@@ -28858,6 +28941,9 @@
     </w:p>
     <w:p>
       <w:r>
+        <w:rPr>
+          <w:noProof/>
+        </w:rPr>
         <w:drawing>
           <wp:inline distT="0" distB="0" distL="0" distR="0" wp14:anchorId="27651D10" wp14:editId="6D18B505">
             <wp:extent cx="5953956" cy="352474"/>
@@ -28962,6 +29048,9 @@
       <w:r>
         <w:t xml:space="preserve"> =</w:t>
       </w:r>
+      <w:r>
+        <w:t xml:space="preserve"> Ao receber salvar apenas de passar todas as etapas de validação anteriores</w:t>
+      </w:r>
     </w:p>
     <w:p/>
     <w:p>
@@ -28985,6 +29074,9 @@
         <w:ind w:left="283"/>
       </w:pPr>
       <w:r>
+        <w:rPr>
+          <w:noProof/>
+        </w:rPr>
         <w:drawing>
           <wp:inline distT="0" distB="0" distL="0" distR="0" wp14:anchorId="0BA62A16" wp14:editId="00A94A8A">
             <wp:extent cx="5715798" cy="2534004"/>
@@ -29046,6 +29138,9 @@
         <w:ind w:left="283"/>
       </w:pPr>
       <w:r>
+        <w:rPr>
+          <w:noProof/>
+        </w:rPr>
         <w:lastRenderedPageBreak/>
         <w:drawing>
           <wp:inline distT="0" distB="0" distL="0" distR="0" wp14:anchorId="1BBB580F" wp14:editId="25A3B33F">
@@ -29091,9 +29186,935 @@
     </w:p>
     <w:p>
       <w:pPr>
+        <w:pStyle w:val="Titulo2ABNT"/>
+      </w:pPr>
+      <w:proofErr w:type="spellStart"/>
+      <w:r>
+        <w:t>Is_valid</w:t>
+      </w:r>
+      <w:proofErr w:type="spellEnd"/>
+    </w:p>
+    <w:p>
+      <w:pPr>
+        <w:ind w:left="643"/>
+      </w:pPr>
+      <w:r>
+        <w:rPr>
+          <w:noProof/>
+        </w:rPr>
+        <w:drawing>
+          <wp:inline distT="0" distB="0" distL="0" distR="0" wp14:anchorId="5A90911B" wp14:editId="40BE0709">
+            <wp:extent cx="6120130" cy="3129915"/>
+            <wp:effectExtent l="0" t="0" r="0" b="0"/>
+            <wp:docPr id="1440261765" name="Imagem 1"/>
+            <wp:cNvGraphicFramePr>
+              <a:graphicFrameLocks xmlns:a="http://schemas.openxmlformats.org/drawingml/2006/main" noChangeAspect="1"/>
+            </wp:cNvGraphicFramePr>
+            <a:graphic xmlns:a="http://schemas.openxmlformats.org/drawingml/2006/main">
+              <a:graphicData uri="http://schemas.openxmlformats.org/drawingml/2006/picture">
+                <pic:pic xmlns:pic="http://schemas.openxmlformats.org/drawingml/2006/picture">
+                  <pic:nvPicPr>
+                    <pic:cNvPr id="1440261765" name=""/>
+                    <pic:cNvPicPr/>
+                  </pic:nvPicPr>
+                  <pic:blipFill>
+                    <a:blip r:embed="rId189"/>
+                    <a:stretch>
+                      <a:fillRect/>
+                    </a:stretch>
+                  </pic:blipFill>
+                  <pic:spPr>
+                    <a:xfrm>
+                      <a:off x="0" y="0"/>
+                      <a:ext cx="6120130" cy="3129915"/>
+                    </a:xfrm>
+                    <a:prstGeom prst="rect">
+                      <a:avLst/>
+                    </a:prstGeom>
+                  </pic:spPr>
+                </pic:pic>
+              </a:graphicData>
+            </a:graphic>
+          </wp:inline>
+        </w:drawing>
+      </w:r>
+    </w:p>
+    <w:p>
+      <w:pPr>
         <w:ind w:left="283"/>
       </w:pPr>
     </w:p>
+    <w:p>
+      <w:pPr>
+        <w:pStyle w:val="Titulo1ABNT"/>
+      </w:pPr>
+      <w:r>
+        <w:t>Criando Testes para o formulário</w:t>
+      </w:r>
+    </w:p>
+    <w:p>
+      <w:pPr>
+        <w:ind w:left="283"/>
+      </w:pPr>
+    </w:p>
+    <w:p>
+      <w:pPr>
+        <w:ind w:left="283"/>
+      </w:pPr>
+      <w:r>
+        <w:t xml:space="preserve">Geralmente não é utilizado </w:t>
+      </w:r>
+      <w:r>
+        <w:t>o arquivo padrão do</w:t>
+      </w:r>
+      <w:r>
+        <w:t xml:space="preserve"> Django </w:t>
+      </w:r>
+      <w:r>
+        <w:rPr>
+          <w:b/>
+          <w:bCs/>
+        </w:rPr>
+        <w:t>tests.py</w:t>
+      </w:r>
+      <w:r>
+        <w:t xml:space="preserve">, nós o </w:t>
+      </w:r>
+      <w:r>
+        <w:rPr>
+          <w:color w:val="FF0000"/>
+        </w:rPr>
+        <w:t>deletamos</w:t>
+      </w:r>
+      <w:r>
+        <w:t xml:space="preserve"> do app em questão e </w:t>
+      </w:r>
+      <w:r>
+        <w:t xml:space="preserve">criamos uma pasta </w:t>
+      </w:r>
+      <w:proofErr w:type="spellStart"/>
+      <w:r>
+        <w:rPr>
+          <w:b/>
+          <w:bCs/>
+        </w:rPr>
+        <w:t>tests</w:t>
+      </w:r>
+      <w:proofErr w:type="spellEnd"/>
+      <w:r>
+        <w:t>;</w:t>
+      </w:r>
+      <w:r>
+        <w:t xml:space="preserve"> </w:t>
+      </w:r>
+      <w:r>
+        <w:t>D</w:t>
+      </w:r>
+      <w:r>
+        <w:t>entro dela temos __init__</w:t>
+      </w:r>
+      <w:r>
+        <w:t>.py</w:t>
+      </w:r>
+      <w:r>
+        <w:t xml:space="preserve"> os nomes dos arquivos de teste. Exemplo:</w:t>
+      </w:r>
+    </w:p>
+    <w:p>
+      <w:pPr>
+        <w:ind w:left="283"/>
+      </w:pPr>
+      <w:r>
+        <w:rPr>
+          <w:noProof/>
+        </w:rPr>
+        <w:lastRenderedPageBreak/>
+        <w:drawing>
+          <wp:inline distT="0" distB="0" distL="0" distR="0" wp14:anchorId="041D3AA9" wp14:editId="706008AF">
+            <wp:extent cx="3458058" cy="1505160"/>
+            <wp:effectExtent l="0" t="0" r="9525" b="0"/>
+            <wp:docPr id="1333919948" name="Imagem 1"/>
+            <wp:cNvGraphicFramePr>
+              <a:graphicFrameLocks xmlns:a="http://schemas.openxmlformats.org/drawingml/2006/main" noChangeAspect="1"/>
+            </wp:cNvGraphicFramePr>
+            <a:graphic xmlns:a="http://schemas.openxmlformats.org/drawingml/2006/main">
+              <a:graphicData uri="http://schemas.openxmlformats.org/drawingml/2006/picture">
+                <pic:pic xmlns:pic="http://schemas.openxmlformats.org/drawingml/2006/picture">
+                  <pic:nvPicPr>
+                    <pic:cNvPr id="1333919948" name=""/>
+                    <pic:cNvPicPr/>
+                  </pic:nvPicPr>
+                  <pic:blipFill>
+                    <a:blip r:embed="rId190"/>
+                    <a:stretch>
+                      <a:fillRect/>
+                    </a:stretch>
+                  </pic:blipFill>
+                  <pic:spPr>
+                    <a:xfrm>
+                      <a:off x="0" y="0"/>
+                      <a:ext cx="3458058" cy="1505160"/>
+                    </a:xfrm>
+                    <a:prstGeom prst="rect">
+                      <a:avLst/>
+                    </a:prstGeom>
+                  </pic:spPr>
+                </pic:pic>
+              </a:graphicData>
+            </a:graphic>
+          </wp:inline>
+        </w:drawing>
+      </w:r>
+    </w:p>
+    <w:p>
+      <w:pPr>
+        <w:ind w:left="283"/>
+        <w:rPr>
+          <w:color w:val="FF0000"/>
+        </w:rPr>
+      </w:pPr>
+      <w:r>
+        <w:rPr>
+          <w:color w:val="FF0000"/>
+        </w:rPr>
+        <w:t>*</w:t>
+      </w:r>
+      <w:proofErr w:type="spellStart"/>
+      <w:r>
+        <w:rPr>
+          <w:color w:val="FF0000"/>
+        </w:rPr>
+        <w:t>Obs</w:t>
+      </w:r>
+      <w:proofErr w:type="spellEnd"/>
+      <w:r>
+        <w:rPr>
+          <w:color w:val="FF0000"/>
+        </w:rPr>
+        <w:t xml:space="preserve">: O tests.py padrão do </w:t>
+      </w:r>
+      <w:proofErr w:type="spellStart"/>
+      <w:r>
+        <w:rPr>
+          <w:color w:val="FF0000"/>
+        </w:rPr>
+        <w:t>django</w:t>
+      </w:r>
+      <w:proofErr w:type="spellEnd"/>
+      <w:r>
+        <w:rPr>
+          <w:color w:val="FF0000"/>
+        </w:rPr>
+        <w:t xml:space="preserve"> precisa ser deletado ou haverá falha de leitura do </w:t>
+      </w:r>
+      <w:proofErr w:type="spellStart"/>
+      <w:r>
+        <w:rPr>
+          <w:color w:val="FF0000"/>
+        </w:rPr>
+        <w:t>pytest</w:t>
+      </w:r>
+      <w:proofErr w:type="spellEnd"/>
+      <w:r>
+        <w:rPr>
+          <w:color w:val="FF0000"/>
+        </w:rPr>
+        <w:t>!</w:t>
+      </w:r>
+      <w:r>
+        <w:rPr>
+          <w:color w:val="FF0000"/>
+        </w:rPr>
+        <w:t>!!</w:t>
+      </w:r>
+    </w:p>
+    <w:p>
+      <w:pPr>
+        <w:ind w:left="283"/>
+        <w:rPr>
+          <w:color w:val="FF0000"/>
+        </w:rPr>
+      </w:pPr>
+    </w:p>
+    <w:p>
+      <w:pPr>
+        <w:ind w:left="283"/>
+      </w:pPr>
+      <w:r>
+        <w:t xml:space="preserve">Para facilitar a verificação dos testes vamos usar o </w:t>
+      </w:r>
+      <w:proofErr w:type="spellStart"/>
+      <w:r>
+        <w:t>pytest</w:t>
+      </w:r>
+      <w:proofErr w:type="spellEnd"/>
+      <w:r>
+        <w:t xml:space="preserve"> </w:t>
+      </w:r>
+      <w:proofErr w:type="spellStart"/>
+      <w:r>
+        <w:t>watch</w:t>
+      </w:r>
+      <w:proofErr w:type="spellEnd"/>
+      <w:r>
+        <w:t xml:space="preserve">. Para isso digitamos o seguinte comando no terminal </w:t>
+      </w:r>
+      <w:r>
+        <w:rPr>
+          <w:b/>
+          <w:bCs/>
+        </w:rPr>
+        <w:t>após ativar a variável de ambiente</w:t>
+      </w:r>
+      <w:r>
+        <w:t>:</w:t>
+      </w:r>
+    </w:p>
+    <w:p>
+      <w:pPr>
+        <w:pStyle w:val="code"/>
+      </w:pPr>
+      <w:proofErr w:type="spellStart"/>
+      <w:r>
+        <w:t>ptw</w:t>
+      </w:r>
+      <w:proofErr w:type="spellEnd"/>
+      <w:r>
+        <w:t xml:space="preserve"> -c</w:t>
+      </w:r>
+    </w:p>
+    <w:p>
+      <w:pPr>
+        <w:ind w:left="283"/>
+      </w:pPr>
+      <w:r>
+        <w:t xml:space="preserve">O </w:t>
+      </w:r>
+      <w:r>
+        <w:rPr>
+          <w:b/>
+          <w:bCs/>
+        </w:rPr>
+        <w:t>-</w:t>
+      </w:r>
+      <w:proofErr w:type="gramStart"/>
+      <w:r>
+        <w:rPr>
+          <w:b/>
+          <w:bCs/>
+        </w:rPr>
+        <w:t xml:space="preserve">c </w:t>
+      </w:r>
+      <w:r>
+        <w:t xml:space="preserve"> em</w:t>
+      </w:r>
+      <w:proofErr w:type="gramEnd"/>
+      <w:r>
+        <w:t xml:space="preserve"> questão serve para limpar o terminal antes de rodar o comando.</w:t>
+      </w:r>
+    </w:p>
+    <w:p>
+      <w:pPr>
+        <w:ind w:left="283"/>
+      </w:pPr>
+      <w:r>
+        <w:t xml:space="preserve">A </w:t>
+      </w:r>
+      <w:r>
+        <w:t>princípio</w:t>
+      </w:r>
+      <w:r>
+        <w:t xml:space="preserve"> </w:t>
+      </w:r>
+      <w:r>
+        <w:t>nós</w:t>
+      </w:r>
+      <w:r>
+        <w:t xml:space="preserve"> trabalhamos com 3 testes.</w:t>
+      </w:r>
+      <w:r>
+        <w:t xml:space="preserve"> Sendo eles:</w:t>
+      </w:r>
+    </w:p>
+    <w:p>
+      <w:pPr>
+        <w:pStyle w:val="PargrafodaLista"/>
+        <w:numPr>
+          <w:ilvl w:val="0"/>
+          <w:numId w:val="24"/>
+        </w:numPr>
+      </w:pPr>
+      <w:r>
+        <w:rPr>
+          <w:b/>
+          <w:bCs/>
+        </w:rPr>
+        <w:t xml:space="preserve">Testes </w:t>
+      </w:r>
+      <w:proofErr w:type="spellStart"/>
+      <w:r>
+        <w:rPr>
+          <w:b/>
+          <w:bCs/>
+        </w:rPr>
+        <w:t>Unitarios</w:t>
+      </w:r>
+      <w:proofErr w:type="spellEnd"/>
+      <w:r>
+        <w:rPr>
+          <w:b/>
+          <w:bCs/>
+        </w:rPr>
+        <w:t>:</w:t>
+      </w:r>
+      <w:r>
+        <w:t xml:space="preserve"> É um teste de testamos as unidades, funções, as coisas em geral.</w:t>
+      </w:r>
+    </w:p>
+    <w:p>
+      <w:pPr>
+        <w:pStyle w:val="PargrafodaLista"/>
+        <w:numPr>
+          <w:ilvl w:val="0"/>
+          <w:numId w:val="24"/>
+        </w:numPr>
+      </w:pPr>
+      <w:r>
+        <w:rPr>
+          <w:b/>
+          <w:bCs/>
+        </w:rPr>
+        <w:t>Testes Funcionais:</w:t>
+      </w:r>
+      <w:r>
+        <w:t xml:space="preserve"> É um teste que simula as ações do cliente como clicar em um botão, navegar em uma </w:t>
+      </w:r>
+      <w:proofErr w:type="spellStart"/>
+      <w:r>
+        <w:t>pagina</w:t>
+      </w:r>
+      <w:proofErr w:type="spellEnd"/>
+      <w:r>
+        <w:t xml:space="preserve"> e etc.</w:t>
+      </w:r>
+    </w:p>
+    <w:p>
+      <w:pPr>
+        <w:pStyle w:val="PargrafodaLista"/>
+        <w:numPr>
+          <w:ilvl w:val="0"/>
+          <w:numId w:val="24"/>
+        </w:numPr>
+      </w:pPr>
+      <w:r>
+        <w:rPr>
+          <w:b/>
+          <w:bCs/>
+        </w:rPr>
+        <w:t>Testes de integração:</w:t>
+      </w:r>
+      <w:r>
+        <w:t xml:space="preserve"> É um teste onde usamos o cliente, onde nós conseguimos integrar todo o funcionamento do sistema, </w:t>
+      </w:r>
+      <w:proofErr w:type="spellStart"/>
+      <w:r>
+        <w:t>view</w:t>
+      </w:r>
+      <w:proofErr w:type="spellEnd"/>
+      <w:r>
+        <w:t xml:space="preserve">, </w:t>
+      </w:r>
+      <w:proofErr w:type="spellStart"/>
+      <w:r>
+        <w:t>templates</w:t>
+      </w:r>
+      <w:proofErr w:type="spellEnd"/>
+      <w:r>
+        <w:t>, formulários e etc.</w:t>
+      </w:r>
+    </w:p>
+    <w:p>
+      <w:pPr>
+        <w:ind w:left="283"/>
+      </w:pPr>
+      <w:r>
+        <w:t xml:space="preserve">Para utilizar os testes temos algumas classes para importar do </w:t>
+      </w:r>
+      <w:proofErr w:type="spellStart"/>
+      <w:r>
+        <w:rPr>
+          <w:b/>
+          <w:bCs/>
+        </w:rPr>
+        <w:t>django.test</w:t>
+      </w:r>
+      <w:proofErr w:type="spellEnd"/>
+      <w:r>
+        <w:rPr>
+          <w:b/>
+          <w:bCs/>
+        </w:rPr>
+        <w:t xml:space="preserve"> </w:t>
+      </w:r>
+      <w:r>
+        <w:t>como:</w:t>
+      </w:r>
+      <w:r>
+        <w:t xml:space="preserve"> </w:t>
+      </w:r>
+      <w:proofErr w:type="spellStart"/>
+      <w:r>
+        <w:rPr>
+          <w:b/>
+          <w:bCs/>
+        </w:rPr>
+        <w:t>LiveServerTestCase</w:t>
+      </w:r>
+      <w:proofErr w:type="spellEnd"/>
+      <w:r>
+        <w:t xml:space="preserve">, </w:t>
+      </w:r>
+      <w:proofErr w:type="spellStart"/>
+      <w:r>
+        <w:rPr>
+          <w:b/>
+          <w:bCs/>
+        </w:rPr>
+        <w:t>SimpleTestCase</w:t>
+      </w:r>
+      <w:proofErr w:type="spellEnd"/>
+      <w:r>
+        <w:t xml:space="preserve">, </w:t>
+      </w:r>
+      <w:proofErr w:type="spellStart"/>
+      <w:r>
+        <w:rPr>
+          <w:b/>
+          <w:bCs/>
+        </w:rPr>
+        <w:t>TransactionTestCase</w:t>
+      </w:r>
+      <w:proofErr w:type="spellEnd"/>
+      <w:r>
+        <w:t xml:space="preserve">, </w:t>
+      </w:r>
+      <w:proofErr w:type="spellStart"/>
+      <w:r>
+        <w:rPr>
+          <w:b/>
+          <w:bCs/>
+        </w:rPr>
+        <w:t>TestCase</w:t>
+      </w:r>
+      <w:proofErr w:type="spellEnd"/>
+      <w:r>
+        <w:t>.</w:t>
+      </w:r>
+    </w:p>
+    <w:p>
+      <w:pPr>
+        <w:ind w:left="283"/>
+      </w:pPr>
+      <w:r>
+        <w:t xml:space="preserve">Há casos também onde não precisamos dos testes do </w:t>
+      </w:r>
+      <w:proofErr w:type="spellStart"/>
+      <w:r>
+        <w:t>django</w:t>
+      </w:r>
+      <w:proofErr w:type="spellEnd"/>
+      <w:r>
+        <w:t xml:space="preserve">: </w:t>
+      </w:r>
+      <w:r>
+        <w:t>‘</w:t>
+      </w:r>
+      <w:proofErr w:type="spellStart"/>
+      <w:r>
+        <w:t>from</w:t>
+      </w:r>
+      <w:proofErr w:type="spellEnd"/>
+      <w:r>
+        <w:t xml:space="preserve"> </w:t>
+      </w:r>
+      <w:proofErr w:type="spellStart"/>
+      <w:r>
+        <w:rPr>
+          <w:b/>
+          <w:bCs/>
+        </w:rPr>
+        <w:t>unittest</w:t>
+      </w:r>
+      <w:proofErr w:type="spellEnd"/>
+      <w:r>
+        <w:rPr>
+          <w:b/>
+          <w:bCs/>
+        </w:rPr>
+        <w:t xml:space="preserve"> </w:t>
+      </w:r>
+      <w:proofErr w:type="spellStart"/>
+      <w:r>
+        <w:t>import</w:t>
+      </w:r>
+      <w:proofErr w:type="spellEnd"/>
+      <w:r>
+        <w:t xml:space="preserve"> </w:t>
+      </w:r>
+      <w:proofErr w:type="spellStart"/>
+      <w:r>
+        <w:rPr>
+          <w:b/>
+          <w:bCs/>
+        </w:rPr>
+        <w:t>TestCase</w:t>
+      </w:r>
+      <w:proofErr w:type="spellEnd"/>
+      <w:r>
+        <w:t>’</w:t>
+      </w:r>
+    </w:p>
+    <w:p>
+      <w:pPr>
+        <w:pStyle w:val="Titulo2ABNT"/>
+        <w:numPr>
+          <w:ilvl w:val="0"/>
+          <w:numId w:val="23"/>
+        </w:numPr>
+      </w:pPr>
+      <w:proofErr w:type="spellStart"/>
+      <w:r>
+        <w:t>Codando</w:t>
+      </w:r>
+      <w:proofErr w:type="spellEnd"/>
+    </w:p>
+    <w:p>
+      <w:pPr>
+        <w:ind w:left="643"/>
+      </w:pPr>
+      <w:r>
+        <w:t xml:space="preserve">Vamos começar </w:t>
+      </w:r>
+      <w:r>
+        <w:t xml:space="preserve">a criar o código para testar o </w:t>
+      </w:r>
+      <w:proofErr w:type="spellStart"/>
+      <w:r>
+        <w:t>placeholder</w:t>
+      </w:r>
+      <w:proofErr w:type="spellEnd"/>
+      <w:r>
+        <w:t>.</w:t>
+      </w:r>
+    </w:p>
+    <w:p>
+      <w:pPr>
+        <w:ind w:left="643"/>
+      </w:pPr>
+      <w:r>
+        <w:rPr>
+          <w:noProof/>
+        </w:rPr>
+        <w:drawing>
+          <wp:inline distT="0" distB="0" distL="0" distR="0" wp14:anchorId="286200D3" wp14:editId="4304F82E">
+            <wp:extent cx="6120130" cy="1390650"/>
+            <wp:effectExtent l="0" t="0" r="0" b="0"/>
+            <wp:docPr id="2001709101" name="Imagem 1"/>
+            <wp:cNvGraphicFramePr>
+              <a:graphicFrameLocks xmlns:a="http://schemas.openxmlformats.org/drawingml/2006/main" noChangeAspect="1"/>
+            </wp:cNvGraphicFramePr>
+            <a:graphic xmlns:a="http://schemas.openxmlformats.org/drawingml/2006/main">
+              <a:graphicData uri="http://schemas.openxmlformats.org/drawingml/2006/picture">
+                <pic:pic xmlns:pic="http://schemas.openxmlformats.org/drawingml/2006/picture">
+                  <pic:nvPicPr>
+                    <pic:cNvPr id="2001709101" name=""/>
+                    <pic:cNvPicPr/>
+                  </pic:nvPicPr>
+                  <pic:blipFill>
+                    <a:blip r:embed="rId191"/>
+                    <a:stretch>
+                      <a:fillRect/>
+                    </a:stretch>
+                  </pic:blipFill>
+                  <pic:spPr>
+                    <a:xfrm>
+                      <a:off x="0" y="0"/>
+                      <a:ext cx="6120130" cy="1390650"/>
+                    </a:xfrm>
+                    <a:prstGeom prst="rect">
+                      <a:avLst/>
+                    </a:prstGeom>
+                  </pic:spPr>
+                </pic:pic>
+              </a:graphicData>
+            </a:graphic>
+          </wp:inline>
+        </w:drawing>
+      </w:r>
+    </w:p>
+    <w:p>
+      <w:pPr>
+        <w:ind w:left="643"/>
+      </w:pPr>
+      <w:r>
+        <w:t>Neste código estamos conferindo se o campo ‘</w:t>
+      </w:r>
+      <w:proofErr w:type="spellStart"/>
+      <w:r>
+        <w:rPr>
+          <w:b/>
+          <w:bCs/>
+        </w:rPr>
+        <w:t>first_name</w:t>
+      </w:r>
+      <w:proofErr w:type="spellEnd"/>
+      <w:r>
+        <w:t xml:space="preserve">’ tem o </w:t>
+      </w:r>
+      <w:proofErr w:type="spellStart"/>
+      <w:r>
+        <w:rPr>
+          <w:b/>
+          <w:bCs/>
+        </w:rPr>
+        <w:t>placeholder</w:t>
+      </w:r>
+      <w:proofErr w:type="spellEnd"/>
+      <w:r>
+        <w:t xml:space="preserve"> igual a ‘</w:t>
+      </w:r>
+      <w:r>
+        <w:rPr>
+          <w:b/>
+          <w:bCs/>
+        </w:rPr>
+        <w:t>Ex.: John</w:t>
+      </w:r>
+      <w:r>
+        <w:t xml:space="preserve">’ como foi cadastrado no forms.py nos módulos anteriores. </w:t>
+      </w:r>
+    </w:p>
+    <w:p>
+      <w:pPr>
+        <w:ind w:left="643"/>
+      </w:pPr>
+      <w:r>
+        <w:rPr>
+          <w:noProof/>
+        </w:rPr>
+        <w:drawing>
+          <wp:inline distT="0" distB="0" distL="0" distR="0" wp14:anchorId="06FECBFB" wp14:editId="77E4180C">
+            <wp:extent cx="5449060" cy="295316"/>
+            <wp:effectExtent l="0" t="0" r="0" b="9525"/>
+            <wp:docPr id="523047701" name="Imagem 1"/>
+            <wp:cNvGraphicFramePr>
+              <a:graphicFrameLocks xmlns:a="http://schemas.openxmlformats.org/drawingml/2006/main" noChangeAspect="1"/>
+            </wp:cNvGraphicFramePr>
+            <a:graphic xmlns:a="http://schemas.openxmlformats.org/drawingml/2006/main">
+              <a:graphicData uri="http://schemas.openxmlformats.org/drawingml/2006/picture">
+                <pic:pic xmlns:pic="http://schemas.openxmlformats.org/drawingml/2006/picture">
+                  <pic:nvPicPr>
+                    <pic:cNvPr id="523047701" name=""/>
+                    <pic:cNvPicPr/>
+                  </pic:nvPicPr>
+                  <pic:blipFill>
+                    <a:blip r:embed="rId192"/>
+                    <a:stretch>
+                      <a:fillRect/>
+                    </a:stretch>
+                  </pic:blipFill>
+                  <pic:spPr>
+                    <a:xfrm>
+                      <a:off x="0" y="0"/>
+                      <a:ext cx="5449060" cy="295316"/>
+                    </a:xfrm>
+                    <a:prstGeom prst="rect">
+                      <a:avLst/>
+                    </a:prstGeom>
+                  </pic:spPr>
+                </pic:pic>
+              </a:graphicData>
+            </a:graphic>
+          </wp:inline>
+        </w:drawing>
+      </w:r>
+    </w:p>
+    <w:p>
+      <w:pPr>
+        <w:ind w:left="643"/>
+      </w:pPr>
+      <w:r>
+        <w:t>Estando certo passará nos testes.</w:t>
+      </w:r>
+    </w:p>
+    <w:p>
+      <w:pPr>
+        <w:pStyle w:val="Titulo2ABNT"/>
+      </w:pPr>
+      <w:r>
+        <w:t>Facilitando múltiplos testes com @parameterized</w:t>
+      </w:r>
+    </w:p>
+    <w:p>
+      <w:pPr>
+        <w:ind w:left="643"/>
+      </w:pPr>
+      <w:r>
+        <w:t xml:space="preserve">Precisaremos fazer os testes para cada um dos campos, para isso com o intuito de facilitar e evitar repetição de código, podemos usar o </w:t>
+      </w:r>
+      <w:proofErr w:type="spellStart"/>
+      <w:r>
+        <w:rPr>
+          <w:b/>
+          <w:bCs/>
+        </w:rPr>
+        <w:t>parameterized</w:t>
+      </w:r>
+      <w:proofErr w:type="spellEnd"/>
+      <w:r>
+        <w:t>, deixando o código assim:</w:t>
+      </w:r>
+    </w:p>
+    <w:p>
+      <w:pPr>
+        <w:ind w:left="643"/>
+        <w:rPr>
+          <w:b/>
+        </w:rPr>
+      </w:pPr>
+      <w:r>
+        <w:rPr>
+          <w:noProof/>
+        </w:rPr>
+        <w:lastRenderedPageBreak/>
+        <w:drawing>
+          <wp:inline distT="0" distB="0" distL="0" distR="0" wp14:anchorId="68BD9D55" wp14:editId="62AA1DE9">
+            <wp:extent cx="6120130" cy="2548255"/>
+            <wp:effectExtent l="0" t="0" r="0" b="0"/>
+            <wp:docPr id="831627050" name="Imagem 1"/>
+            <wp:cNvGraphicFramePr>
+              <a:graphicFrameLocks xmlns:a="http://schemas.openxmlformats.org/drawingml/2006/main" noChangeAspect="1"/>
+            </wp:cNvGraphicFramePr>
+            <a:graphic xmlns:a="http://schemas.openxmlformats.org/drawingml/2006/main">
+              <a:graphicData uri="http://schemas.openxmlformats.org/drawingml/2006/picture">
+                <pic:pic xmlns:pic="http://schemas.openxmlformats.org/drawingml/2006/picture">
+                  <pic:nvPicPr>
+                    <pic:cNvPr id="831627050" name=""/>
+                    <pic:cNvPicPr/>
+                  </pic:nvPicPr>
+                  <pic:blipFill>
+                    <a:blip r:embed="rId193"/>
+                    <a:stretch>
+                      <a:fillRect/>
+                    </a:stretch>
+                  </pic:blipFill>
+                  <pic:spPr>
+                    <a:xfrm>
+                      <a:off x="0" y="0"/>
+                      <a:ext cx="6120130" cy="2548255"/>
+                    </a:xfrm>
+                    <a:prstGeom prst="rect">
+                      <a:avLst/>
+                    </a:prstGeom>
+                  </pic:spPr>
+                </pic:pic>
+              </a:graphicData>
+            </a:graphic>
+          </wp:inline>
+        </w:drawing>
+      </w:r>
+    </w:p>
+    <w:p>
+      <w:pPr>
+        <w:ind w:left="643"/>
+      </w:pPr>
+      <w:r>
+        <w:t>Observe que agora nossa função recebe ‘</w:t>
+      </w:r>
+      <w:proofErr w:type="spellStart"/>
+      <w:r>
+        <w:rPr>
+          <w:b/>
+          <w:bCs/>
+        </w:rPr>
+        <w:t>field</w:t>
+      </w:r>
+      <w:proofErr w:type="spellEnd"/>
+      <w:r>
+        <w:rPr>
+          <w:b/>
+          <w:bCs/>
+        </w:rPr>
+        <w:t>’</w:t>
+      </w:r>
+      <w:r>
+        <w:t xml:space="preserve"> como o campo e ‘</w:t>
+      </w:r>
+      <w:proofErr w:type="spellStart"/>
+      <w:r>
+        <w:rPr>
+          <w:b/>
+          <w:bCs/>
+        </w:rPr>
+        <w:t>placeholder</w:t>
+      </w:r>
+      <w:proofErr w:type="spellEnd"/>
+      <w:r>
+        <w:rPr>
+          <w:b/>
+          <w:bCs/>
+        </w:rPr>
+        <w:t>’</w:t>
+      </w:r>
+      <w:r>
+        <w:t xml:space="preserve"> sendo a descrição esperada. Após isso o teste percorrerá cada tupla passando os devidos parâmetros.</w:t>
+      </w:r>
+    </w:p>
+    <w:p>
+      <w:pPr>
+        <w:ind w:left="643"/>
+      </w:pPr>
+      <w:r>
+        <w:rPr>
+          <w:noProof/>
+        </w:rPr>
+        <w:drawing>
+          <wp:inline distT="0" distB="0" distL="0" distR="0" wp14:anchorId="7F2E73A1" wp14:editId="3416E54B">
+            <wp:extent cx="3477110" cy="562053"/>
+            <wp:effectExtent l="0" t="0" r="9525" b="9525"/>
+            <wp:docPr id="828802761" name="Imagem 1"/>
+            <wp:cNvGraphicFramePr>
+              <a:graphicFrameLocks xmlns:a="http://schemas.openxmlformats.org/drawingml/2006/main" noChangeAspect="1"/>
+            </wp:cNvGraphicFramePr>
+            <a:graphic xmlns:a="http://schemas.openxmlformats.org/drawingml/2006/main">
+              <a:graphicData uri="http://schemas.openxmlformats.org/drawingml/2006/picture">
+                <pic:pic xmlns:pic="http://schemas.openxmlformats.org/drawingml/2006/picture">
+                  <pic:nvPicPr>
+                    <pic:cNvPr id="828802761" name=""/>
+                    <pic:cNvPicPr/>
+                  </pic:nvPicPr>
+                  <pic:blipFill>
+                    <a:blip r:embed="rId194"/>
+                    <a:stretch>
+                      <a:fillRect/>
+                    </a:stretch>
+                  </pic:blipFill>
+                  <pic:spPr>
+                    <a:xfrm>
+                      <a:off x="0" y="0"/>
+                      <a:ext cx="3477110" cy="562053"/>
+                    </a:xfrm>
+                    <a:prstGeom prst="rect">
+                      <a:avLst/>
+                    </a:prstGeom>
+                  </pic:spPr>
+                </pic:pic>
+              </a:graphicData>
+            </a:graphic>
+          </wp:inline>
+        </w:drawing>
+      </w:r>
+    </w:p>
     <w:p/>
     <w:p>
       <w:pPr>
@@ -29106,7 +30127,7 @@
       <w:bookmarkEnd w:id="62"/>
     </w:p>
     <w:p>
-      <w:hyperlink r:id="rId189" w:history="1">
+      <w:hyperlink r:id="rId195" w:history="1">
         <w:r>
           <w:rPr>
             <w:rStyle w:val="Hyperlink"/>
@@ -29116,7 +30137,7 @@
       </w:hyperlink>
     </w:p>
     <w:p>
-      <w:hyperlink r:id="rId190" w:history="1">
+      <w:hyperlink r:id="rId196" w:history="1">
         <w:r>
           <w:rPr>
             <w:rStyle w:val="Hyperlink"/>
@@ -29126,7 +30147,7 @@
       </w:hyperlink>
     </w:p>
     <w:p>
-      <w:hyperlink r:id="rId191" w:history="1">
+      <w:hyperlink r:id="rId197" w:history="1">
         <w:r>
           <w:rPr>
             <w:rStyle w:val="Hyperlink"/>
@@ -29516,6 +30537,119 @@
     </w:lvl>
   </w:abstractNum>
   <w:abstractNum w:abstractNumId="3" w15:restartNumberingAfterBreak="0">
+    <w:nsid w:val="35AB1B0D"/>
+    <w:multiLevelType w:val="hybridMultilevel"/>
+    <w:tmpl w:val="D7A69A72"/>
+    <w:lvl w:ilvl="0" w:tplc="04160001">
+      <w:start w:val="1"/>
+      <w:numFmt w:val="bullet"/>
+      <w:lvlText w:val=""/>
+      <w:lvlJc w:val="left"/>
+      <w:pPr>
+        <w:ind w:left="1003" w:hanging="360"/>
+      </w:pPr>
+      <w:rPr>
+        <w:rFonts w:ascii="Symbol" w:hAnsi="Symbol" w:hint="default"/>
+      </w:rPr>
+    </w:lvl>
+    <w:lvl w:ilvl="1" w:tplc="04160003" w:tentative="1">
+      <w:start w:val="1"/>
+      <w:numFmt w:val="bullet"/>
+      <w:lvlText w:val="o"/>
+      <w:lvlJc w:val="left"/>
+      <w:pPr>
+        <w:ind w:left="1723" w:hanging="360"/>
+      </w:pPr>
+      <w:rPr>
+        <w:rFonts w:ascii="Courier New" w:hAnsi="Courier New" w:cs="Courier New" w:hint="default"/>
+      </w:rPr>
+    </w:lvl>
+    <w:lvl w:ilvl="2" w:tplc="04160005" w:tentative="1">
+      <w:start w:val="1"/>
+      <w:numFmt w:val="bullet"/>
+      <w:lvlText w:val=""/>
+      <w:lvlJc w:val="left"/>
+      <w:pPr>
+        <w:ind w:left="2443" w:hanging="360"/>
+      </w:pPr>
+      <w:rPr>
+        <w:rFonts w:ascii="Wingdings" w:hAnsi="Wingdings" w:hint="default"/>
+      </w:rPr>
+    </w:lvl>
+    <w:lvl w:ilvl="3" w:tplc="04160001" w:tentative="1">
+      <w:start w:val="1"/>
+      <w:numFmt w:val="bullet"/>
+      <w:lvlText w:val=""/>
+      <w:lvlJc w:val="left"/>
+      <w:pPr>
+        <w:ind w:left="3163" w:hanging="360"/>
+      </w:pPr>
+      <w:rPr>
+        <w:rFonts w:ascii="Symbol" w:hAnsi="Symbol" w:hint="default"/>
+      </w:rPr>
+    </w:lvl>
+    <w:lvl w:ilvl="4" w:tplc="04160003" w:tentative="1">
+      <w:start w:val="1"/>
+      <w:numFmt w:val="bullet"/>
+      <w:lvlText w:val="o"/>
+      <w:lvlJc w:val="left"/>
+      <w:pPr>
+        <w:ind w:left="3883" w:hanging="360"/>
+      </w:pPr>
+      <w:rPr>
+        <w:rFonts w:ascii="Courier New" w:hAnsi="Courier New" w:cs="Courier New" w:hint="default"/>
+      </w:rPr>
+    </w:lvl>
+    <w:lvl w:ilvl="5" w:tplc="04160005" w:tentative="1">
+      <w:start w:val="1"/>
+      <w:numFmt w:val="bullet"/>
+      <w:lvlText w:val=""/>
+      <w:lvlJc w:val="left"/>
+      <w:pPr>
+        <w:ind w:left="4603" w:hanging="360"/>
+      </w:pPr>
+      <w:rPr>
+        <w:rFonts w:ascii="Wingdings" w:hAnsi="Wingdings" w:hint="default"/>
+      </w:rPr>
+    </w:lvl>
+    <w:lvl w:ilvl="6" w:tplc="04160001" w:tentative="1">
+      <w:start w:val="1"/>
+      <w:numFmt w:val="bullet"/>
+      <w:lvlText w:val=""/>
+      <w:lvlJc w:val="left"/>
+      <w:pPr>
+        <w:ind w:left="5323" w:hanging="360"/>
+      </w:pPr>
+      <w:rPr>
+        <w:rFonts w:ascii="Symbol" w:hAnsi="Symbol" w:hint="default"/>
+      </w:rPr>
+    </w:lvl>
+    <w:lvl w:ilvl="7" w:tplc="04160003" w:tentative="1">
+      <w:start w:val="1"/>
+      <w:numFmt w:val="bullet"/>
+      <w:lvlText w:val="o"/>
+      <w:lvlJc w:val="left"/>
+      <w:pPr>
+        <w:ind w:left="6043" w:hanging="360"/>
+      </w:pPr>
+      <w:rPr>
+        <w:rFonts w:ascii="Courier New" w:hAnsi="Courier New" w:cs="Courier New" w:hint="default"/>
+      </w:rPr>
+    </w:lvl>
+    <w:lvl w:ilvl="8" w:tplc="04160005" w:tentative="1">
+      <w:start w:val="1"/>
+      <w:numFmt w:val="bullet"/>
+      <w:lvlText w:val=""/>
+      <w:lvlJc w:val="left"/>
+      <w:pPr>
+        <w:ind w:left="6763" w:hanging="360"/>
+      </w:pPr>
+      <w:rPr>
+        <w:rFonts w:ascii="Wingdings" w:hAnsi="Wingdings" w:hint="default"/>
+      </w:rPr>
+    </w:lvl>
+  </w:abstractNum>
+  <w:abstractNum w:abstractNumId="4" w15:restartNumberingAfterBreak="0">
     <w:nsid w:val="39332792"/>
     <w:multiLevelType w:val="hybridMultilevel"/>
     <w:tmpl w:val="0D387A42"/>
@@ -29601,7 +30735,7 @@
       </w:pPr>
     </w:lvl>
   </w:abstractNum>
-  <w:abstractNum w:abstractNumId="4" w15:restartNumberingAfterBreak="0">
+  <w:abstractNum w:abstractNumId="5" w15:restartNumberingAfterBreak="0">
     <w:nsid w:val="3D10525D"/>
     <w:multiLevelType w:val="multilevel"/>
     <w:tmpl w:val="096E2444"/>
@@ -29718,7 +30852,7 @@
       </w:pPr>
     </w:lvl>
   </w:abstractNum>
-  <w:abstractNum w:abstractNumId="5" w15:restartNumberingAfterBreak="0">
+  <w:abstractNum w:abstractNumId="6" w15:restartNumberingAfterBreak="0">
     <w:nsid w:val="44727F21"/>
     <w:multiLevelType w:val="multilevel"/>
     <w:tmpl w:val="DD4E87CA"/>
@@ -29831,7 +30965,7 @@
       </w:pPr>
     </w:lvl>
   </w:abstractNum>
-  <w:abstractNum w:abstractNumId="6" w15:restartNumberingAfterBreak="0">
+  <w:abstractNum w:abstractNumId="7" w15:restartNumberingAfterBreak="0">
     <w:nsid w:val="493D72C0"/>
     <w:multiLevelType w:val="multilevel"/>
     <w:tmpl w:val="84ECF7B0"/>
@@ -29952,7 +31086,7 @@
       </w:pPr>
     </w:lvl>
   </w:abstractNum>
-  <w:abstractNum w:abstractNumId="7" w15:restartNumberingAfterBreak="0">
+  <w:abstractNum w:abstractNumId="8" w15:restartNumberingAfterBreak="0">
     <w:nsid w:val="60C05E2B"/>
     <w:multiLevelType w:val="multilevel"/>
     <w:tmpl w:val="D33E9960"/>
@@ -30065,7 +31199,7 @@
       </w:pPr>
     </w:lvl>
   </w:abstractNum>
-  <w:abstractNum w:abstractNumId="8" w15:restartNumberingAfterBreak="0">
+  <w:abstractNum w:abstractNumId="9" w15:restartNumberingAfterBreak="0">
     <w:nsid w:val="628A0CCA"/>
     <w:multiLevelType w:val="hybridMultilevel"/>
     <w:tmpl w:val="CCDA7BAC"/>
@@ -30178,7 +31312,7 @@
       </w:rPr>
     </w:lvl>
   </w:abstractNum>
-  <w:abstractNum w:abstractNumId="9" w15:restartNumberingAfterBreak="0">
+  <w:abstractNum w:abstractNumId="10" w15:restartNumberingAfterBreak="0">
     <w:nsid w:val="6E270AE6"/>
     <w:multiLevelType w:val="multilevel"/>
     <w:tmpl w:val="84ECF7B0"/>
@@ -30299,7 +31433,7 @@
       </w:pPr>
     </w:lvl>
   </w:abstractNum>
-  <w:abstractNum w:abstractNumId="10" w15:restartNumberingAfterBreak="0">
+  <w:abstractNum w:abstractNumId="11" w15:restartNumberingAfterBreak="0">
     <w:nsid w:val="796866C0"/>
     <w:multiLevelType w:val="hybridMultilevel"/>
     <w:tmpl w:val="91DADAC6"/>
@@ -30385,7 +31519,7 @@
       </w:pPr>
     </w:lvl>
   </w:abstractNum>
-  <w:abstractNum w:abstractNumId="11" w15:restartNumberingAfterBreak="0">
+  <w:abstractNum w:abstractNumId="12" w15:restartNumberingAfterBreak="0">
     <w:nsid w:val="7A9C027D"/>
     <w:multiLevelType w:val="hybridMultilevel"/>
     <w:tmpl w:val="BCBC03C2"/>
@@ -30502,13 +31636,13 @@
     <w:abstractNumId w:val="0"/>
   </w:num>
   <w:num w:numId="2" w16cid:durableId="1670252971">
-    <w:abstractNumId w:val="5"/>
+    <w:abstractNumId w:val="6"/>
   </w:num>
   <w:num w:numId="3" w16cid:durableId="696782868">
-    <w:abstractNumId w:val="11"/>
+    <w:abstractNumId w:val="12"/>
   </w:num>
   <w:num w:numId="4" w16cid:durableId="528447338">
-    <w:abstractNumId w:val="8"/>
+    <w:abstractNumId w:val="9"/>
   </w:num>
   <w:num w:numId="5" w16cid:durableId="860242905">
     <w:abstractNumId w:val="0"/>
@@ -30517,7 +31651,7 @@
     </w:lvlOverride>
   </w:num>
   <w:num w:numId="6" w16cid:durableId="2056080718">
-    <w:abstractNumId w:val="10"/>
+    <w:abstractNumId w:val="11"/>
   </w:num>
   <w:num w:numId="7" w16cid:durableId="421997993">
     <w:abstractNumId w:val="0"/>
@@ -30526,16 +31660,16 @@
     </w:lvlOverride>
   </w:num>
   <w:num w:numId="8" w16cid:durableId="1337685549">
-    <w:abstractNumId w:val="3"/>
+    <w:abstractNumId w:val="4"/>
   </w:num>
   <w:num w:numId="9" w16cid:durableId="1639453871">
-    <w:abstractNumId w:val="9"/>
+    <w:abstractNumId w:val="10"/>
   </w:num>
   <w:num w:numId="10" w16cid:durableId="281813455">
-    <w:abstractNumId w:val="6"/>
+    <w:abstractNumId w:val="7"/>
   </w:num>
   <w:num w:numId="11" w16cid:durableId="1639145385">
-    <w:abstractNumId w:val="4"/>
+    <w:abstractNumId w:val="5"/>
   </w:num>
   <w:num w:numId="12" w16cid:durableId="834878365">
     <w:abstractNumId w:val="0"/>
@@ -30559,7 +31693,7 @@
     </w:lvlOverride>
   </w:num>
   <w:num w:numId="16" w16cid:durableId="1014957212">
-    <w:abstractNumId w:val="7"/>
+    <w:abstractNumId w:val="8"/>
   </w:num>
   <w:num w:numId="17" w16cid:durableId="1348750729">
     <w:abstractNumId w:val="0"/>
@@ -30593,6 +31727,15 @@
     <w:lvlOverride w:ilvl="0">
       <w:startOverride w:val="1"/>
     </w:lvlOverride>
+  </w:num>
+  <w:num w:numId="23" w16cid:durableId="437608242">
+    <w:abstractNumId w:val="0"/>
+    <w:lvlOverride w:ilvl="0">
+      <w:startOverride w:val="1"/>
+    </w:lvlOverride>
+  </w:num>
+  <w:num w:numId="24" w16cid:durableId="1625500642">
+    <w:abstractNumId w:val="3"/>
   </w:num>
 </w:numbering>
 </file>
@@ -31050,6 +32193,7 @@
   <w:style w:type="character" w:default="1" w:styleId="Fontepargpadro">
     <w:name w:val="Default Paragraph Font"/>
     <w:uiPriority w:val="1"/>
+    <w:semiHidden/>
     <w:unhideWhenUsed/>
   </w:style>
   <w:style w:type="table" w:default="1" w:styleId="Tabelanormal">

</xml_diff>